<commit_message>
typo found by joe
</commit_message>
<xml_diff>
--- a/LabSheets/Week_07.docx
+++ b/LabSheets/Week_07.docx
@@ -2,7 +2,7 @@
 <file path=word/document.xml><?xml version="1.0" encoding="utf-8"?>
 <w:document xmlns:w="http://schemas.openxmlformats.org/wordprocessingml/2006/main" xmlns:m="http://schemas.openxmlformats.org/officeDocument/2006/math" xmlns:r="http://schemas.openxmlformats.org/officeDocument/2006/relationships" xmlns:o="urn:schemas-microsoft-com:office:office" xmlns:v="urn:schemas-microsoft-com:vml" xmlns:w10="urn:schemas-microsoft-com:office:word" xmlns:a="http://schemas.openxmlformats.org/drawingml/2006/main" xmlns:pic="http://schemas.openxmlformats.org/drawingml/2006/picture" xmlns:wp="http://schemas.openxmlformats.org/drawingml/2006/wordprocessingDrawing">
   <w:body>
-    <w:bookmarkStart w:id="21" w:name="week-7---symbolic-calculus"/>
+    <w:bookmarkStart w:id="week-7---symbolic-calculus" w:name="week-7---symbolic-calculus"/>
     <w:p>
       <w:pPr>
         <w:pStyle w:val="Heading1"/>
@@ -11,7 +11,7 @@
         <w:t xml:space="preserve">Week 7 - Symbolic Calculus</w:t>
       </w:r>
     </w:p>
-    <w:bookmarkEnd w:id="21"/>
+    <w:bookmarkEnd w:id="week-7---symbolic-calculus"/>
     <w:p>
       <w:r>
         <w:t xml:space="preserve">Using Sage we can carry out various operations from Calculus. This week we will investigate how to:</w:t>
@@ -57,7 +57,7 @@
       <w:r>
         <w:t xml:space="preserve"> </w:t>
       </w:r>
-      <w:hyperlink r:id="rId22">
+      <w:hyperlink r:id="link0">
         <w:r>
           <w:rPr>
             <w:rStyle w:val="Hyperlink"/>
@@ -844,9 +844,7 @@
         </w:rPr>
         <w:t xml:space="preserve">)</w:t>
       </w:r>
-      <w:r>
-        <w:cr/>
-      </w:r>
+      <w:br/>
       <w:r>
         <w:rPr>
           <w:rStyle w:val="NormalTok"/>
@@ -991,7 +989,7 @@
           <w:ilvl w:val="0"/>
         </w:numPr>
       </w:pPr>
-      <w:hyperlink r:id="rId23">
+      <w:hyperlink r:id="link1">
         <w:r>
           <w:rPr>
             <w:rStyle w:val="Hyperlink"/>
@@ -1196,9 +1194,7 @@
         </w:rPr>
         <w:t xml:space="preserve">)</w:t>
       </w:r>
-      <w:r>
-        <w:cr/>
-      </w:r>
+      <w:br/>
       <w:r>
         <w:rPr>
           <w:rStyle w:val="DataTypeTok"/>
@@ -1211,9 +1207,7 @@
         </w:rPr>
         <w:t xml:space="preserve">(p)</w:t>
       </w:r>
-      <w:r>
-        <w:cr/>
-      </w:r>
+      <w:br/>
       <w:r>
         <w:rPr>
           <w:rStyle w:val="NormalTok"/>
@@ -1244,9 +1238,7 @@
         </w:rPr>
         <w:t xml:space="preserve">)</w:t>
       </w:r>
-      <w:r>
-        <w:cr/>
-      </w:r>
+      <w:br/>
       <w:r>
         <w:rPr>
           <w:rStyle w:val="DataTypeTok"/>
@@ -1259,9 +1251,7 @@
         </w:rPr>
         <w:t xml:space="preserve">(p)</w:t>
       </w:r>
-      <w:r>
-        <w:cr/>
-      </w:r>
+      <w:br/>
       <w:r>
         <w:rPr>
           <w:rStyle w:val="NormalTok"/>
@@ -1502,9 +1492,7 @@
         </w:rPr>
         <w:t xml:space="preserve">)</w:t>
       </w:r>
-      <w:r>
-        <w:cr/>
-      </w:r>
+      <w:br/>
       <w:r>
         <w:rPr>
           <w:rStyle w:val="NormalTok"/>
@@ -1851,7 +1839,7 @@
         </m:r>
         <m:r>
           <m:rPr/>
-          <m:t>/</m:t>
+          <m:t>×</m:t>
         </m:r>
         <m:sSub>
           <m:e>
@@ -2138,18 +2126,14 @@
         </w:rPr>
         <w:t xml:space="preserve">f(x) = exp(x)</w:t>
       </w:r>
-      <w:r>
-        <w:cr/>
-      </w:r>
+      <w:br/>
       <w:r>
         <w:rPr>
           <w:rStyle w:val="NormalTok"/>
         </w:rPr>
         <w:t xml:space="preserve">g(x) = sin(x)</w:t>
       </w:r>
-      <w:r>
-        <w:cr/>
-      </w:r>
+      <w:br/>
       <w:r>
         <w:rPr>
           <w:rStyle w:val="NormalTok"/>
@@ -2168,27 +2152,21 @@
         </w:rPr>
         <w:t xml:space="preserve">)</w:t>
       </w:r>
-      <w:r>
-        <w:cr/>
-      </w:r>
+      <w:br/>
       <w:r>
         <w:rPr>
           <w:rStyle w:val="NormalTok"/>
         </w:rPr>
         <w:t xml:space="preserve">L1 = limit(f(x) + g(x), x = a)</w:t>
       </w:r>
-      <w:r>
-        <w:cr/>
-      </w:r>
+      <w:br/>
       <w:r>
         <w:rPr>
           <w:rStyle w:val="NormalTok"/>
         </w:rPr>
         <w:t xml:space="preserve">L2 = limit(f(x), x = a) + limit(g(x), x = a)</w:t>
       </w:r>
-      <w:r>
-        <w:cr/>
-      </w:r>
+      <w:br/>
       <w:r>
         <w:rPr>
           <w:rStyle w:val="DataTypeTok"/>
@@ -2246,7 +2224,7 @@
     <w:p>
       <w:pPr>
         <w:numPr>
-          <w:numId w:val="3"/>
+          <w:numId w:val="4"/>
           <w:ilvl w:val="0"/>
         </w:numPr>
       </w:pPr>
@@ -2474,7 +2452,7 @@
     <w:p>
       <w:pPr>
         <w:numPr>
-          <w:numId w:val="3"/>
+          <w:numId w:val="5"/>
           <w:ilvl w:val="0"/>
         </w:numPr>
       </w:pPr>
@@ -2682,7 +2660,7 @@
     <w:p>
       <w:pPr>
         <w:numPr>
-          <w:numId w:val="3"/>
+          <w:numId w:val="6"/>
           <w:ilvl w:val="0"/>
         </w:numPr>
       </w:pPr>
@@ -2716,18 +2694,14 @@
         </w:rPr>
         <w:t xml:space="preserve">)</w:t>
       </w:r>
-      <w:r>
-        <w:cr/>
-      </w:r>
+      <w:br/>
       <w:r>
         <w:rPr>
           <w:rStyle w:val="NormalTok"/>
         </w:rPr>
         <w:t xml:space="preserve">f(x) = x ^ n</w:t>
       </w:r>
-      <w:r>
-        <w:cr/>
-      </w:r>
+      <w:br/>
       <w:r>
         <w:rPr>
           <w:rStyle w:val="NormalTok"/>
@@ -2753,7 +2727,7 @@
           <w:ilvl w:val="0"/>
         </w:numPr>
       </w:pPr>
-      <w:hyperlink r:id="rId24">
+      <w:hyperlink r:id="link2">
         <w:r>
           <w:rPr>
             <w:rStyle w:val="Hyperlink"/>
@@ -2765,7 +2739,7 @@
     <w:p>
       <w:pPr>
         <w:numPr>
-          <w:numId w:val="3"/>
+          <w:numId w:val="6"/>
           <w:ilvl w:val="0"/>
         </w:numPr>
       </w:pPr>
@@ -2780,9 +2754,7 @@
           <w:ilvl w:val="0"/>
         </w:numPr>
       </w:pPr>
-      <w:r>
-        <w:cr/>
-      </w:r>
+      <w:br/>
       <m:oMathPara>
         <m:oMathParaPr>
           <m:jc m:val="center"/>
@@ -2898,9 +2870,7 @@
           </m:f>
         </m:oMath>
       </m:oMathPara>
-      <w:r>
-        <w:cr/>
-      </w:r>
+      <w:br/>
     </w:p>
     <w:p>
       <w:pPr>
@@ -3100,7 +3070,7 @@
     <w:p>
       <w:pPr>
         <w:numPr>
-          <w:numId w:val="3"/>
+          <w:numId w:val="7"/>
           <w:ilvl w:val="0"/>
         </w:numPr>
       </w:pPr>
@@ -3338,7 +3308,7 @@
                     </pic:cNvPicPr>
                   </pic:nvPicPr>
                   <pic:blipFill>
-                    <a:blip r:embed="rId25"/>
+                    <a:blip r:embed="image1"/>
                     <a:stretch>
                       <a:fillRect/>
                     </a:stretch>
@@ -3377,7 +3347,7 @@
     <w:p>
       <w:pPr>
         <w:numPr>
-          <w:numId w:val="3"/>
+          <w:numId w:val="7"/>
           <w:ilvl w:val="0"/>
         </w:numPr>
       </w:pPr>
@@ -3761,36 +3731,28 @@
         </w:rPr>
         <w:t xml:space="preserve">f(x) = exp(x)</w:t>
       </w:r>
-      <w:r>
-        <w:cr/>
-      </w:r>
+      <w:br/>
       <w:r>
         <w:rPr>
           <w:rStyle w:val="NormalTok"/>
         </w:rPr>
         <w:t xml:space="preserve">g(x) = sin(x)</w:t>
       </w:r>
-      <w:r>
-        <w:cr/>
-      </w:r>
+      <w:br/>
       <w:r>
         <w:rPr>
           <w:rStyle w:val="NormalTok"/>
         </w:rPr>
         <w:t xml:space="preserve">D1 = diff(f(x) + g(x), x)</w:t>
       </w:r>
-      <w:r>
-        <w:cr/>
-      </w:r>
+      <w:br/>
       <w:r>
         <w:rPr>
           <w:rStyle w:val="NormalTok"/>
         </w:rPr>
         <w:t xml:space="preserve">D2 = diff(f(x), x) + diff(g(x), x)</w:t>
       </w:r>
-      <w:r>
-        <w:cr/>
-      </w:r>
+      <w:br/>
       <w:r>
         <w:rPr>
           <w:rStyle w:val="DataTypeTok"/>
@@ -3848,7 +3810,7 @@
     <w:p>
       <w:pPr>
         <w:numPr>
-          <w:numId w:val="3"/>
+          <w:numId w:val="8"/>
           <w:ilvl w:val="0"/>
         </w:numPr>
       </w:pPr>
@@ -3876,9 +3838,7 @@
         </w:rPr>
         <w:t xml:space="preserve">4</w:t>
       </w:r>
-      <w:r>
-        <w:cr/>
-      </w:r>
+      <w:br/>
       <w:r>
         <w:rPr>
           <w:rStyle w:val="NormalTok"/>
@@ -3984,7 +3944,7 @@
           <w:ilvl w:val="0"/>
         </w:numPr>
       </w:pPr>
-      <w:hyperlink r:id="rId26">
+      <w:hyperlink r:id="link3">
         <w:r>
           <w:rPr>
             <w:rStyle w:val="Hyperlink"/>
@@ -3996,7 +3956,7 @@
     <w:p>
       <w:pPr>
         <w:numPr>
-          <w:numId w:val="3"/>
+          <w:numId w:val="8"/>
           <w:ilvl w:val="0"/>
         </w:numPr>
       </w:pPr>
@@ -4039,18 +3999,14 @@
         </w:rPr>
         <w:t xml:space="preserve">)</w:t>
       </w:r>
-      <w:r>
-        <w:cr/>
-      </w:r>
+      <w:br/>
       <w:r>
         <w:rPr>
           <w:rStyle w:val="NormalTok"/>
         </w:rPr>
         <w:t xml:space="preserve">f(x) = sin(a * x)</w:t>
       </w:r>
-      <w:r>
-        <w:cr/>
-      </w:r>
+      <w:br/>
       <w:r>
         <w:rPr>
           <w:rStyle w:val="NormalTok"/>
@@ -4095,18 +4051,14 @@
         </w:rPr>
         <w:t xml:space="preserve">)</w:t>
       </w:r>
-      <w:r>
-        <w:cr/>
-      </w:r>
+      <w:br/>
       <w:r>
         <w:rPr>
           <w:rStyle w:val="NormalTok"/>
         </w:rPr>
         <w:t xml:space="preserve">f(x) = x ^ n</w:t>
       </w:r>
-      <w:r>
-        <w:cr/>
-      </w:r>
+      <w:br/>
       <w:r>
         <w:rPr>
           <w:rStyle w:val="NormalTok"/>
@@ -4288,7 +4240,7 @@
       <w:r>
         <w:t xml:space="preserve"> </w:t>
       </w:r>
-      <w:hyperlink r:id="rId27">
+      <w:hyperlink r:id="link4">
         <w:r>
           <w:rPr>
             <w:rStyle w:val="Hyperlink"/>
@@ -4310,9 +4262,7 @@
           <w:ilvl w:val="0"/>
         </w:numPr>
       </w:pPr>
-      <w:r>
-        <w:cr/>
-      </w:r>
+      <w:br/>
       <m:oMathPara>
         <m:oMathParaPr>
           <m:jc m:val="center"/>
@@ -4356,9 +4306,7 @@
           </m:r>
         </m:oMath>
       </m:oMathPara>
-      <w:r>
-        <w:cr/>
-      </w:r>
+      <w:br/>
     </w:p>
     <w:p>
       <w:pPr>
@@ -4491,14 +4439,9 @@
 </w:document>
 </file>
 
-<file path=word/footnotes.xml><?xml version="1.0" encoding="utf-8"?>
-<w:footnotes xmlns:w="http://schemas.openxmlformats.org/wordprocessingml/2006/main" xmlns:m="http://schemas.openxmlformats.org/officeDocument/2006/math" xmlns:r="http://schemas.openxmlformats.org/officeDocument/2006/relationships" xmlns:o="urn:schemas-microsoft-com:office:office" xmlns:v="urn:schemas-microsoft-com:vml" xmlns:w10="urn:schemas-microsoft-com:office:word" xmlns:a="http://schemas.openxmlformats.org/drawingml/2006/main" xmlns:pic="http://schemas.openxmlformats.org/drawingml/2006/picture" xmlns:wp="http://schemas.openxmlformats.org/drawingml/2006/wordprocessingDrawing"/>
-</file>
-
 <file path=word/numbering.xml><?xml version="1.0" encoding="utf-8"?>
 <w:numbering xmlns:w="http://schemas.openxmlformats.org/wordprocessingml/2006/main">
   <w:abstractNum w:abstractNumId="0">
-    <w:nsid w:val="87ed49ef"/>
     <w:multiLevelType w:val="multilevel"/>
     <w:lvl w:ilvl="0">
       <w:numFmt w:val="bullet"/>
@@ -4579,7 +4522,6 @@
     </w:lvl>
   </w:abstractNum>
   <w:abstractNum w:abstractNumId="2">
-    <w:nsid w:val="dec27b75"/>
     <w:multiLevelType w:val="multilevel"/>
     <w:lvl w:ilvl="0">
       <w:numFmt w:val="bullet"/>
@@ -4660,7 +4602,6 @@
     </w:lvl>
   </w:abstractNum>
   <w:abstractNum w:abstractNumId="3">
-    <w:nsid w:val="7bf17f03"/>
     <w:multiLevelType w:val="multilevel"/>
     <w:lvl w:ilvl="0">
       <w:start w:val="1"/>
@@ -4748,7 +4689,6 @@
     </w:lvl>
   </w:abstractNum>
   <w:abstractNum w:abstractNumId="4">
-    <w:nsid w:val="b34e51d9"/>
     <w:multiLevelType w:val="multilevel"/>
     <w:lvl w:ilvl="0">
       <w:start w:val="13"/>
@@ -5280,8 +5220,8 @@
       <w:i/>
     </w:rPr>
   </w:style>
-  <w:style w:type="paragraph" w:styleId="ImageCaption">
-    <w:name w:val="Image Caption"/>
+  <w:style w:type="paragraph" w:styleId="PictureCaption">
+    <w:name w:val="Picture Caption"/>
     <w:basedOn w:val="Normal"/>
     <w:link w:val="BodyTextChar"/>
     <w:pPr>

</xml_diff>

<commit_message>
added link to video
</commit_message>
<xml_diff>
--- a/LabSheets/Week_07.docx
+++ b/LabSheets/Week_07.docx
@@ -4463,6 +4463,28 @@
         <w:t xml:space="preserve">To carry this out you will need to load a data file as before (see Python lab sheets) but to do so in the notebook you need to 'attach' a data file.</w:t>
       </w:r>
     </w:p>
+    <w:p>
+      <w:pPr>
+        <w:numPr>
+          <w:numId w:val="1"/>
+          <w:ilvl w:val="0"/>
+        </w:numPr>
+      </w:pPr>
+      <w:hyperlink r:id="rId28">
+        <w:r>
+          <w:rPr>
+            <w:rStyle w:val="Link"/>
+          </w:rPr>
+          <w:t xml:space="preserve">Video hint</w:t>
+        </w:r>
+      </w:hyperlink>
+      <w:r>
+        <w:t xml:space="preserve"> </w:t>
+      </w:r>
+      <w:r>
+        <w:t xml:space="preserve">(Only the first part of this video is relevant to this question)</w:t>
+      </w:r>
+    </w:p>
   </w:body>
 </w:document>
 </file>
@@ -4474,7 +4496,7 @@
 <file path=word/numbering.xml><?xml version="1.0" encoding="utf-8"?>
 <w:numbering xmlns:w="http://schemas.openxmlformats.org/wordprocessingml/2006/main">
   <w:abstractNum w:abstractNumId="0">
-    <w:nsid w:val="7537dcdf"/>
+    <w:nsid w:val="ce6d8cca"/>
     <w:multiLevelType w:val="multilevel"/>
     <w:lvl w:ilvl="0">
       <w:numFmt w:val="bullet"/>
@@ -4555,7 +4577,7 @@
     </w:lvl>
   </w:abstractNum>
   <w:abstractNum w:abstractNumId="2">
-    <w:nsid w:val="d2f5806e"/>
+    <w:nsid w:val="731d3690"/>
     <w:multiLevelType w:val="multilevel"/>
     <w:lvl w:ilvl="0">
       <w:numFmt w:val="bullet"/>
@@ -4636,7 +4658,7 @@
     </w:lvl>
   </w:abstractNum>
   <w:abstractNum w:abstractNumId="3">
-    <w:nsid w:val="2a32f178"/>
+    <w:nsid w:val="febaf587"/>
     <w:multiLevelType w:val="multilevel"/>
     <w:lvl w:ilvl="0">
       <w:start w:val="1"/>
@@ -4724,7 +4746,7 @@
     </w:lvl>
   </w:abstractNum>
   <w:abstractNum w:abstractNumId="4">
-    <w:nsid w:val="1ca7b988"/>
+    <w:nsid w:val="221f0b46"/>
     <w:multiLevelType w:val="multilevel"/>
     <w:lvl w:ilvl="0">
       <w:start w:val="13"/>

</xml_diff>

<commit_message>
slight tweak to q9
</commit_message>
<xml_diff>
--- a/LabSheets/Week_07.docx
+++ b/LabSheets/Week_07.docx
@@ -3163,7 +3163,7 @@
         </m:r>
       </m:oMath>
       <w:r>
-        <w:t xml:space="preserve">. Write a function that takes as arguments a function and a point</w:t>
+        <w:t xml:space="preserve">. Write a function that takes as arguments a function and a coordinate</w:t>
       </w:r>
       <w:r>
         <w:t xml:space="preserve"> </w:t>
@@ -3171,6 +3171,14 @@
       <m:oMath>
         <m:r>
           <m:rPr/>
+          <m:t>x</m:t>
+        </m:r>
+        <m:r>
+          <m:rPr/>
+          <m:t>=</m:t>
+        </m:r>
+        <m:r>
+          <m:rPr/>
           <m:t>a</m:t>
         </m:r>
       </m:oMath>
@@ -3184,6 +3192,14 @@
         <w:t xml:space="preserve"> </w:t>
       </w:r>
       <m:oMath>
+        <m:r>
+          <m:rPr/>
+          <m:t>x</m:t>
+        </m:r>
+        <m:r>
+          <m:rPr/>
+          <m:t>=</m:t>
+        </m:r>
         <m:r>
           <m:rPr/>
           <m:t>a</m:t>
@@ -4496,7 +4512,7 @@
 <file path=word/numbering.xml><?xml version="1.0" encoding="utf-8"?>
 <w:numbering xmlns:w="http://schemas.openxmlformats.org/wordprocessingml/2006/main">
   <w:abstractNum w:abstractNumId="0">
-    <w:nsid w:val="ce6d8cca"/>
+    <w:nsid w:val="afdfd992"/>
     <w:multiLevelType w:val="multilevel"/>
     <w:lvl w:ilvl="0">
       <w:numFmt w:val="bullet"/>
@@ -4577,7 +4593,7 @@
     </w:lvl>
   </w:abstractNum>
   <w:abstractNum w:abstractNumId="2">
-    <w:nsid w:val="731d3690"/>
+    <w:nsid w:val="9ee98773"/>
     <w:multiLevelType w:val="multilevel"/>
     <w:lvl w:ilvl="0">
       <w:numFmt w:val="bullet"/>
@@ -4658,7 +4674,7 @@
     </w:lvl>
   </w:abstractNum>
   <w:abstractNum w:abstractNumId="3">
-    <w:nsid w:val="febaf587"/>
+    <w:nsid w:val="acef297d"/>
     <w:multiLevelType w:val="multilevel"/>
     <w:lvl w:ilvl="0">
       <w:start w:val="1"/>
@@ -4746,7 +4762,7 @@
     </w:lvl>
   </w:abstractNum>
   <w:abstractNum w:abstractNumId="4">
-    <w:nsid w:val="221f0b46"/>
+    <w:nsid w:val="3185c8d5"/>
     <w:multiLevelType w:val="multilevel"/>
     <w:lvl w:ilvl="0">
       <w:start w:val="13"/>

</xml_diff>